<commit_message>
updated html, css and images
</commit_message>
<xml_diff>
--- a/web links .docx
+++ b/web links .docx
@@ -8,7 +8,27 @@
           <w:rPr>
             <w:rStyle w:val="Hyperlink"/>
           </w:rPr>
-          <w:t>http://frank1975.github.com/Web-Standards-Design/index.html</w:t>
+          <w:t>http://frank1975.github.com/Web-St</w:t>
+        </w:r>
+        <w:bookmarkStart w:id="0" w:name="_GoBack"/>
+        <w:bookmarkEnd w:id="0"/>
+        <w:r>
+          <w:rPr>
+            <w:rStyle w:val="Hyperlink"/>
+          </w:rPr>
+          <w:t>andards-Desi</w:t>
+        </w:r>
+        <w:r>
+          <w:rPr>
+            <w:rStyle w:val="Hyperlink"/>
+          </w:rPr>
+          <w:t>g</w:t>
+        </w:r>
+        <w:r>
+          <w:rPr>
+            <w:rStyle w:val="Hyperlink"/>
+          </w:rPr>
+          <w:t>n/index.html</w:t>
         </w:r>
       </w:hyperlink>
       <w:r>
@@ -16,22 +36,13 @@
       </w:r>
     </w:p>
     <w:p/>
-    <w:p/>
     <w:p>
       <w:hyperlink r:id="rId6" w:history="1">
         <w:r>
           <w:rPr>
             <w:rStyle w:val="Hyperlink"/>
           </w:rPr>
-          <w:t>https://github.com/</w:t>
-        </w:r>
-        <w:bookmarkStart w:id="0" w:name="_GoBack"/>
-        <w:bookmarkEnd w:id="0"/>
-        <w:r>
-          <w:rPr>
-            <w:rStyle w:val="Hyperlink"/>
-          </w:rPr>
-          <w:t>frank1975/Web-Standards-Design/tree/gh-pages</w:t>
+          <w:t>https://github.com/frank1975/Web-Standards-Design/tree/gh-pages</w:t>
         </w:r>
       </w:hyperlink>
       <w:r>

</xml_diff>

<commit_message>
updated web links again
</commit_message>
<xml_diff>
--- a/web links .docx
+++ b/web links .docx
@@ -8,16 +8,17 @@
           <w:rPr>
             <w:rStyle w:val="Hyperlink"/>
           </w:rPr>
-          <w:t>http://frank1975.github.io/Web-Standards-Design/index.html</w:t>
+          <w:t>http://frank1975.github.io/Web-Standards-Design</w:t>
         </w:r>
       </w:hyperlink>
       <w:r>
         <w:t xml:space="preserve"> </w:t>
       </w:r>
+    </w:p>
+    <w:p>
       <w:bookmarkStart w:id="0" w:name="_GoBack"/>
       <w:bookmarkEnd w:id="0"/>
     </w:p>
-    <w:p/>
     <w:p>
       <w:hyperlink r:id="rId6" w:history="1">
         <w:r>

</xml_diff>